<commit_message>
Add Query for insert records
</commit_message>
<xml_diff>
--- a/Blog test instructions.docx
+++ b/Blog test instructions.docx
@@ -63,25 +63,7 @@
           <w:sz w:val="19"/>
           <w:szCs w:val="19"/>
         </w:rPr>
-        <w:t>Server=</w:t>
-      </w:r>
-      <w:r>
-        <w:rPr>
-          <w:rFonts w:ascii="Cascadia Mono" w:hAnsi="Cascadia Mono" w:cs="Cascadia Mono"/>
-          <w:color w:val="A31515"/>
-          <w:sz w:val="19"/>
-          <w:szCs w:val="19"/>
-        </w:rPr>
-        <w:t>¨[servernamehere]</w:t>
-      </w:r>
-      <w:r>
-        <w:rPr>
-          <w:rFonts w:ascii="Cascadia Mono" w:hAnsi="Cascadia Mono" w:cs="Cascadia Mono"/>
-          <w:color w:val="A31515"/>
-          <w:sz w:val="19"/>
-          <w:szCs w:val="19"/>
-        </w:rPr>
-        <w:t>;Database=Blog;Trusted_Connection=True;Encrypt=False;MultipleActiveResultSets=True;</w:t>
+        <w:t>Server=¨[servernamehere];Database=Blog;Trusted_Connection=True;Encrypt=False;MultipleActiveResultSets=True;</w:t>
       </w:r>
       <w:r>
         <w:t>”</w:t>
@@ -94,7 +76,7 @@
           <w:noProof/>
         </w:rPr>
         <w:drawing>
-          <wp:inline distT="0" distB="0" distL="0" distR="0" wp14:anchorId="774688FE" wp14:editId="1543E67A">
+          <wp:inline distT="0" distB="0" distL="0" distR="0" wp14:anchorId="6BB8ADC9" wp14:editId="26EFDD06">
             <wp:extent cx="5177562" cy="1323975"/>
             <wp:effectExtent l="0" t="0" r="4445" b="0"/>
             <wp:docPr id="1" name="Imagen 1"/>
@@ -174,12 +156,14 @@
       <w:r>
         <w:br/>
       </w:r>
+      <w:bookmarkStart w:id="0" w:name="_GoBack"/>
       <w:r>
         <w:rPr>
           <w:noProof/>
+          <w:u w:val="single"/>
         </w:rPr>
         <w:drawing>
-          <wp:inline distT="0" distB="0" distL="0" distR="0" wp14:anchorId="052759F3" wp14:editId="0D2D2297">
+          <wp:inline distT="0" distB="0" distL="0" distR="0" wp14:anchorId="5AFF0353" wp14:editId="042F6052">
             <wp:extent cx="3900617" cy="1457325"/>
             <wp:effectExtent l="0" t="0" r="5080" b="0"/>
             <wp:docPr id="2" name="Imagen 2"/>
@@ -214,6 +198,7 @@
           </wp:inline>
         </w:drawing>
       </w:r>
+      <w:bookmarkEnd w:id="0"/>
     </w:p>
     <w:p>
       <w:pPr>
@@ -242,7 +227,7 @@
           <w:noProof/>
         </w:rPr>
         <w:drawing>
-          <wp:inline distT="0" distB="0" distL="0" distR="0" wp14:anchorId="02980F26" wp14:editId="5FC33F1C">
+          <wp:inline distT="0" distB="0" distL="0" distR="0" wp14:anchorId="288EE31C" wp14:editId="0CAB814A">
             <wp:extent cx="3133725" cy="2780569"/>
             <wp:effectExtent l="0" t="0" r="0" b="1270"/>
             <wp:docPr id="4" name="Imagen 4"/>
@@ -279,6 +264,655 @@
       </w:r>
     </w:p>
     <w:p>
+      <w:pPr>
+        <w:pStyle w:val="Prrafodelista"/>
+        <w:numPr>
+          <w:ilvl w:val="0"/>
+          <w:numId w:val="1"/>
+        </w:numPr>
+      </w:pPr>
+      <w:r>
+        <w:lastRenderedPageBreak/>
+        <w:t xml:space="preserve">Insertar registros a la base para pruebas </w:t>
+      </w:r>
+      <w:r>
+        <w:br/>
+      </w:r>
+      <w:r>
+        <w:br/>
+      </w:r>
+      <w:r>
+        <w:rPr>
+          <w:rFonts w:ascii="Consolas" w:hAnsi="Consolas" w:cs="Consolas"/>
+          <w:color w:val="0000FF"/>
+          <w:sz w:val="19"/>
+          <w:szCs w:val="19"/>
+        </w:rPr>
+        <w:t>INSERT</w:t>
+      </w:r>
+      <w:r>
+        <w:rPr>
+          <w:rFonts w:ascii="Consolas" w:hAnsi="Consolas" w:cs="Consolas"/>
+          <w:color w:val="000000"/>
+          <w:sz w:val="19"/>
+          <w:szCs w:val="19"/>
+        </w:rPr>
+        <w:t xml:space="preserve"> </w:t>
+      </w:r>
+      <w:r>
+        <w:rPr>
+          <w:rFonts w:ascii="Consolas" w:hAnsi="Consolas" w:cs="Consolas"/>
+          <w:color w:val="0000FF"/>
+          <w:sz w:val="19"/>
+          <w:szCs w:val="19"/>
+        </w:rPr>
+        <w:t>INTO</w:t>
+      </w:r>
+      <w:r>
+        <w:rPr>
+          <w:rFonts w:ascii="Consolas" w:hAnsi="Consolas" w:cs="Consolas"/>
+          <w:color w:val="000000"/>
+          <w:sz w:val="19"/>
+          <w:szCs w:val="19"/>
+        </w:rPr>
+        <w:t xml:space="preserve"> [Posts]</w:t>
+      </w:r>
+      <w:r>
+        <w:rPr>
+          <w:rFonts w:ascii="Consolas" w:hAnsi="Consolas" w:cs="Consolas"/>
+          <w:color w:val="0000FF"/>
+          <w:sz w:val="19"/>
+          <w:szCs w:val="19"/>
+        </w:rPr>
+        <w:t xml:space="preserve"> </w:t>
+      </w:r>
+      <w:r>
+        <w:rPr>
+          <w:rFonts w:ascii="Consolas" w:hAnsi="Consolas" w:cs="Consolas"/>
+          <w:color w:val="808080"/>
+          <w:sz w:val="19"/>
+          <w:szCs w:val="19"/>
+        </w:rPr>
+        <w:t>(</w:t>
+      </w:r>
+      <w:r>
+        <w:rPr>
+          <w:rFonts w:ascii="Consolas" w:hAnsi="Consolas" w:cs="Consolas"/>
+          <w:color w:val="000000"/>
+          <w:sz w:val="19"/>
+          <w:szCs w:val="19"/>
+        </w:rPr>
+        <w:t>[</w:t>
+      </w:r>
+      <w:proofErr w:type="spellStart"/>
+      <w:r>
+        <w:rPr>
+          <w:rFonts w:ascii="Consolas" w:hAnsi="Consolas" w:cs="Consolas"/>
+          <w:color w:val="000000"/>
+          <w:sz w:val="19"/>
+          <w:szCs w:val="19"/>
+        </w:rPr>
+        <w:t>Title</w:t>
+      </w:r>
+      <w:proofErr w:type="spellEnd"/>
+      <w:r>
+        <w:rPr>
+          <w:rFonts w:ascii="Consolas" w:hAnsi="Consolas" w:cs="Consolas"/>
+          <w:color w:val="000000"/>
+          <w:sz w:val="19"/>
+          <w:szCs w:val="19"/>
+        </w:rPr>
+        <w:t>]</w:t>
+      </w:r>
+      <w:r>
+        <w:rPr>
+          <w:rFonts w:ascii="Consolas" w:hAnsi="Consolas" w:cs="Consolas"/>
+          <w:color w:val="808080"/>
+          <w:sz w:val="19"/>
+          <w:szCs w:val="19"/>
+        </w:rPr>
+        <w:t>,</w:t>
+      </w:r>
+      <w:r>
+        <w:rPr>
+          <w:rFonts w:ascii="Consolas" w:hAnsi="Consolas" w:cs="Consolas"/>
+          <w:color w:val="000000"/>
+          <w:sz w:val="19"/>
+          <w:szCs w:val="19"/>
+        </w:rPr>
+        <w:t xml:space="preserve"> [</w:t>
+      </w:r>
+      <w:proofErr w:type="spellStart"/>
+      <w:r>
+        <w:rPr>
+          <w:rFonts w:ascii="Consolas" w:hAnsi="Consolas" w:cs="Consolas"/>
+          <w:color w:val="000000"/>
+          <w:sz w:val="19"/>
+          <w:szCs w:val="19"/>
+        </w:rPr>
+        <w:t>Author</w:t>
+      </w:r>
+      <w:proofErr w:type="spellEnd"/>
+      <w:r>
+        <w:rPr>
+          <w:rFonts w:ascii="Consolas" w:hAnsi="Consolas" w:cs="Consolas"/>
+          <w:color w:val="000000"/>
+          <w:sz w:val="19"/>
+          <w:szCs w:val="19"/>
+        </w:rPr>
+        <w:t>]</w:t>
+      </w:r>
+      <w:r>
+        <w:rPr>
+          <w:rFonts w:ascii="Consolas" w:hAnsi="Consolas" w:cs="Consolas"/>
+          <w:color w:val="808080"/>
+          <w:sz w:val="19"/>
+          <w:szCs w:val="19"/>
+        </w:rPr>
+        <w:t>,</w:t>
+      </w:r>
+      <w:r>
+        <w:rPr>
+          <w:rFonts w:ascii="Consolas" w:hAnsi="Consolas" w:cs="Consolas"/>
+          <w:color w:val="000000"/>
+          <w:sz w:val="19"/>
+          <w:szCs w:val="19"/>
+        </w:rPr>
+        <w:t xml:space="preserve"> [</w:t>
+      </w:r>
+      <w:proofErr w:type="spellStart"/>
+      <w:r>
+        <w:rPr>
+          <w:rFonts w:ascii="Consolas" w:hAnsi="Consolas" w:cs="Consolas"/>
+          <w:color w:val="000000"/>
+          <w:sz w:val="19"/>
+          <w:szCs w:val="19"/>
+        </w:rPr>
+        <w:t>PublishDate</w:t>
+      </w:r>
+      <w:proofErr w:type="spellEnd"/>
+      <w:r>
+        <w:rPr>
+          <w:rFonts w:ascii="Consolas" w:hAnsi="Consolas" w:cs="Consolas"/>
+          <w:color w:val="000000"/>
+          <w:sz w:val="19"/>
+          <w:szCs w:val="19"/>
+        </w:rPr>
+        <w:t>]</w:t>
+      </w:r>
+      <w:r>
+        <w:rPr>
+          <w:rFonts w:ascii="Consolas" w:hAnsi="Consolas" w:cs="Consolas"/>
+          <w:color w:val="808080"/>
+          <w:sz w:val="19"/>
+          <w:szCs w:val="19"/>
+        </w:rPr>
+        <w:t>,</w:t>
+      </w:r>
+      <w:r>
+        <w:rPr>
+          <w:rFonts w:ascii="Consolas" w:hAnsi="Consolas" w:cs="Consolas"/>
+          <w:color w:val="000000"/>
+          <w:sz w:val="19"/>
+          <w:szCs w:val="19"/>
+        </w:rPr>
+        <w:t xml:space="preserve"> [Content]</w:t>
+      </w:r>
+      <w:r>
+        <w:rPr>
+          <w:rFonts w:ascii="Consolas" w:hAnsi="Consolas" w:cs="Consolas"/>
+          <w:color w:val="808080"/>
+          <w:sz w:val="19"/>
+          <w:szCs w:val="19"/>
+        </w:rPr>
+        <w:t>)</w:t>
+      </w:r>
+      <w:r>
+        <w:rPr>
+          <w:rFonts w:ascii="Consolas" w:hAnsi="Consolas" w:cs="Consolas"/>
+          <w:color w:val="808080"/>
+          <w:sz w:val="19"/>
+          <w:szCs w:val="19"/>
+        </w:rPr>
+        <w:br/>
+      </w:r>
+      <w:r>
+        <w:rPr>
+          <w:rFonts w:ascii="Consolas" w:hAnsi="Consolas" w:cs="Consolas"/>
+          <w:color w:val="0000FF"/>
+          <w:sz w:val="19"/>
+          <w:szCs w:val="19"/>
+        </w:rPr>
+        <w:t>VALUES</w:t>
+      </w:r>
+      <w:r>
+        <w:rPr>
+          <w:rFonts w:ascii="Consolas" w:hAnsi="Consolas" w:cs="Consolas"/>
+          <w:color w:val="0000FF"/>
+          <w:sz w:val="19"/>
+          <w:szCs w:val="19"/>
+        </w:rPr>
+        <w:t xml:space="preserve"> </w:t>
+      </w:r>
+      <w:r>
+        <w:rPr>
+          <w:rFonts w:ascii="Consolas" w:hAnsi="Consolas" w:cs="Consolas"/>
+          <w:color w:val="808080"/>
+          <w:sz w:val="19"/>
+          <w:szCs w:val="19"/>
+        </w:rPr>
+        <w:t>(</w:t>
+      </w:r>
+      <w:r>
+        <w:rPr>
+          <w:rFonts w:ascii="Consolas" w:hAnsi="Consolas" w:cs="Consolas"/>
+          <w:color w:val="FF0000"/>
+          <w:sz w:val="19"/>
+          <w:szCs w:val="19"/>
+        </w:rPr>
+        <w:t>'Primer Post'</w:t>
+      </w:r>
+      <w:r>
+        <w:rPr>
+          <w:rFonts w:ascii="Consolas" w:hAnsi="Consolas" w:cs="Consolas"/>
+          <w:color w:val="808080"/>
+          <w:sz w:val="19"/>
+          <w:szCs w:val="19"/>
+        </w:rPr>
+        <w:t>,</w:t>
+      </w:r>
+      <w:r>
+        <w:rPr>
+          <w:rFonts w:ascii="Consolas" w:hAnsi="Consolas" w:cs="Consolas"/>
+          <w:color w:val="000000"/>
+          <w:sz w:val="19"/>
+          <w:szCs w:val="19"/>
+        </w:rPr>
+        <w:t xml:space="preserve"> </w:t>
+      </w:r>
+      <w:r>
+        <w:rPr>
+          <w:rFonts w:ascii="Consolas" w:hAnsi="Consolas" w:cs="Consolas"/>
+          <w:color w:val="FF0000"/>
+          <w:sz w:val="19"/>
+          <w:szCs w:val="19"/>
+        </w:rPr>
+        <w:t>'Yo'</w:t>
+      </w:r>
+      <w:r>
+        <w:rPr>
+          <w:rFonts w:ascii="Consolas" w:hAnsi="Consolas" w:cs="Consolas"/>
+          <w:color w:val="808080"/>
+          <w:sz w:val="19"/>
+          <w:szCs w:val="19"/>
+        </w:rPr>
+        <w:t>,</w:t>
+      </w:r>
+      <w:r>
+        <w:rPr>
+          <w:rFonts w:ascii="Consolas" w:hAnsi="Consolas" w:cs="Consolas"/>
+          <w:color w:val="000000"/>
+          <w:sz w:val="19"/>
+          <w:szCs w:val="19"/>
+        </w:rPr>
+        <w:t xml:space="preserve"> </w:t>
+      </w:r>
+      <w:proofErr w:type="spellStart"/>
+      <w:proofErr w:type="gramStart"/>
+      <w:r>
+        <w:rPr>
+          <w:rFonts w:ascii="Consolas" w:hAnsi="Consolas" w:cs="Consolas"/>
+          <w:color w:val="FF00FF"/>
+          <w:sz w:val="19"/>
+          <w:szCs w:val="19"/>
+        </w:rPr>
+        <w:t>getdate</w:t>
+      </w:r>
+      <w:proofErr w:type="spellEnd"/>
+      <w:r>
+        <w:rPr>
+          <w:rFonts w:ascii="Consolas" w:hAnsi="Consolas" w:cs="Consolas"/>
+          <w:color w:val="808080"/>
+          <w:sz w:val="19"/>
+          <w:szCs w:val="19"/>
+        </w:rPr>
+        <w:t>(</w:t>
+      </w:r>
+      <w:proofErr w:type="gramEnd"/>
+      <w:r>
+        <w:rPr>
+          <w:rFonts w:ascii="Consolas" w:hAnsi="Consolas" w:cs="Consolas"/>
+          <w:color w:val="808080"/>
+          <w:sz w:val="19"/>
+          <w:szCs w:val="19"/>
+        </w:rPr>
+        <w:t>),</w:t>
+      </w:r>
+      <w:r>
+        <w:rPr>
+          <w:rFonts w:ascii="Consolas" w:hAnsi="Consolas" w:cs="Consolas"/>
+          <w:color w:val="000000"/>
+          <w:sz w:val="19"/>
+          <w:szCs w:val="19"/>
+        </w:rPr>
+        <w:t xml:space="preserve"> </w:t>
+      </w:r>
+      <w:r>
+        <w:rPr>
+          <w:rFonts w:ascii="Consolas" w:hAnsi="Consolas" w:cs="Consolas"/>
+          <w:color w:val="FF0000"/>
+          <w:sz w:val="19"/>
+          <w:szCs w:val="19"/>
+        </w:rPr>
+        <w:t>'</w:t>
+      </w:r>
+      <w:proofErr w:type="spellStart"/>
+      <w:r>
+        <w:rPr>
+          <w:rFonts w:ascii="Consolas" w:hAnsi="Consolas" w:cs="Consolas"/>
+          <w:color w:val="FF0000"/>
+          <w:sz w:val="19"/>
+          <w:szCs w:val="19"/>
+        </w:rPr>
+        <w:t>Lorem</w:t>
+      </w:r>
+      <w:proofErr w:type="spellEnd"/>
+      <w:r>
+        <w:rPr>
+          <w:rFonts w:ascii="Consolas" w:hAnsi="Consolas" w:cs="Consolas"/>
+          <w:color w:val="FF0000"/>
+          <w:sz w:val="19"/>
+          <w:szCs w:val="19"/>
+        </w:rPr>
+        <w:t>...'</w:t>
+      </w:r>
+      <w:r>
+        <w:rPr>
+          <w:rFonts w:ascii="Consolas" w:hAnsi="Consolas" w:cs="Consolas"/>
+          <w:color w:val="808080"/>
+          <w:sz w:val="19"/>
+          <w:szCs w:val="19"/>
+        </w:rPr>
+        <w:t>),</w:t>
+      </w:r>
+      <w:r>
+        <w:rPr>
+          <w:rFonts w:ascii="Consolas" w:hAnsi="Consolas" w:cs="Consolas"/>
+          <w:color w:val="000000"/>
+          <w:sz w:val="19"/>
+          <w:szCs w:val="19"/>
+        </w:rPr>
+        <w:t xml:space="preserve"> </w:t>
+      </w:r>
+      <w:r>
+        <w:rPr>
+          <w:rFonts w:ascii="Consolas" w:hAnsi="Consolas" w:cs="Consolas"/>
+          <w:color w:val="000000"/>
+          <w:sz w:val="19"/>
+          <w:szCs w:val="19"/>
+        </w:rPr>
+        <w:br/>
+      </w:r>
+      <w:r>
+        <w:rPr>
+          <w:rFonts w:ascii="Consolas" w:hAnsi="Consolas" w:cs="Consolas"/>
+          <w:color w:val="808080"/>
+          <w:sz w:val="19"/>
+          <w:szCs w:val="19"/>
+        </w:rPr>
+        <w:t>(</w:t>
+      </w:r>
+      <w:r>
+        <w:rPr>
+          <w:rFonts w:ascii="Consolas" w:hAnsi="Consolas" w:cs="Consolas"/>
+          <w:color w:val="FF0000"/>
+          <w:sz w:val="19"/>
+          <w:szCs w:val="19"/>
+        </w:rPr>
+        <w:t>'Segundo Post'</w:t>
+      </w:r>
+      <w:r>
+        <w:rPr>
+          <w:rFonts w:ascii="Consolas" w:hAnsi="Consolas" w:cs="Consolas"/>
+          <w:color w:val="808080"/>
+          <w:sz w:val="19"/>
+          <w:szCs w:val="19"/>
+        </w:rPr>
+        <w:t>,</w:t>
+      </w:r>
+      <w:r>
+        <w:rPr>
+          <w:rFonts w:ascii="Consolas" w:hAnsi="Consolas" w:cs="Consolas"/>
+          <w:color w:val="000000"/>
+          <w:sz w:val="19"/>
+          <w:szCs w:val="19"/>
+        </w:rPr>
+        <w:t xml:space="preserve"> </w:t>
+      </w:r>
+      <w:r>
+        <w:rPr>
+          <w:rFonts w:ascii="Consolas" w:hAnsi="Consolas" w:cs="Consolas"/>
+          <w:color w:val="FF0000"/>
+          <w:sz w:val="19"/>
+          <w:szCs w:val="19"/>
+        </w:rPr>
+        <w:t>'Yo'</w:t>
+      </w:r>
+      <w:r>
+        <w:rPr>
+          <w:rFonts w:ascii="Consolas" w:hAnsi="Consolas" w:cs="Consolas"/>
+          <w:color w:val="808080"/>
+          <w:sz w:val="19"/>
+          <w:szCs w:val="19"/>
+        </w:rPr>
+        <w:t>,</w:t>
+      </w:r>
+      <w:r>
+        <w:rPr>
+          <w:rFonts w:ascii="Consolas" w:hAnsi="Consolas" w:cs="Consolas"/>
+          <w:color w:val="000000"/>
+          <w:sz w:val="19"/>
+          <w:szCs w:val="19"/>
+        </w:rPr>
+        <w:t xml:space="preserve"> </w:t>
+      </w:r>
+      <w:proofErr w:type="spellStart"/>
+      <w:r>
+        <w:rPr>
+          <w:rFonts w:ascii="Consolas" w:hAnsi="Consolas" w:cs="Consolas"/>
+          <w:color w:val="FF00FF"/>
+          <w:sz w:val="19"/>
+          <w:szCs w:val="19"/>
+        </w:rPr>
+        <w:t>getdate</w:t>
+      </w:r>
+      <w:proofErr w:type="spellEnd"/>
+      <w:r>
+        <w:rPr>
+          <w:rFonts w:ascii="Consolas" w:hAnsi="Consolas" w:cs="Consolas"/>
+          <w:color w:val="808080"/>
+          <w:sz w:val="19"/>
+          <w:szCs w:val="19"/>
+        </w:rPr>
+        <w:t>(),</w:t>
+      </w:r>
+      <w:r>
+        <w:rPr>
+          <w:rFonts w:ascii="Consolas" w:hAnsi="Consolas" w:cs="Consolas"/>
+          <w:color w:val="000000"/>
+          <w:sz w:val="19"/>
+          <w:szCs w:val="19"/>
+        </w:rPr>
+        <w:t xml:space="preserve"> </w:t>
+      </w:r>
+      <w:r>
+        <w:rPr>
+          <w:rFonts w:ascii="Consolas" w:hAnsi="Consolas" w:cs="Consolas"/>
+          <w:color w:val="FF0000"/>
+          <w:sz w:val="19"/>
+          <w:szCs w:val="19"/>
+        </w:rPr>
+        <w:t>'TWO-</w:t>
+      </w:r>
+      <w:proofErr w:type="spellStart"/>
+      <w:r>
+        <w:rPr>
+          <w:rFonts w:ascii="Consolas" w:hAnsi="Consolas" w:cs="Consolas"/>
+          <w:color w:val="FF0000"/>
+          <w:sz w:val="19"/>
+          <w:szCs w:val="19"/>
+        </w:rPr>
+        <w:t>Second</w:t>
+      </w:r>
+      <w:proofErr w:type="spellEnd"/>
+      <w:r>
+        <w:rPr>
+          <w:rFonts w:ascii="Consolas" w:hAnsi="Consolas" w:cs="Consolas"/>
+          <w:color w:val="FF0000"/>
+          <w:sz w:val="19"/>
+          <w:szCs w:val="19"/>
+        </w:rPr>
+        <w:t>'</w:t>
+      </w:r>
+      <w:r>
+        <w:rPr>
+          <w:rFonts w:ascii="Consolas" w:hAnsi="Consolas" w:cs="Consolas"/>
+          <w:color w:val="808080"/>
+          <w:sz w:val="19"/>
+          <w:szCs w:val="19"/>
+        </w:rPr>
+        <w:t>),</w:t>
+      </w:r>
+      <w:r>
+        <w:rPr>
+          <w:rFonts w:ascii="Consolas" w:hAnsi="Consolas" w:cs="Consolas"/>
+          <w:color w:val="000000"/>
+          <w:sz w:val="19"/>
+          <w:szCs w:val="19"/>
+        </w:rPr>
+        <w:t xml:space="preserve"> </w:t>
+      </w:r>
+      <w:r>
+        <w:rPr>
+          <w:rFonts w:ascii="Consolas" w:hAnsi="Consolas" w:cs="Consolas"/>
+          <w:color w:val="000000"/>
+          <w:sz w:val="19"/>
+          <w:szCs w:val="19"/>
+        </w:rPr>
+        <w:br/>
+      </w:r>
+      <w:r>
+        <w:rPr>
+          <w:rFonts w:ascii="Consolas" w:hAnsi="Consolas" w:cs="Consolas"/>
+          <w:color w:val="808080"/>
+          <w:sz w:val="19"/>
+          <w:szCs w:val="19"/>
+        </w:rPr>
+        <w:t>(</w:t>
+      </w:r>
+      <w:r>
+        <w:rPr>
+          <w:rFonts w:ascii="Consolas" w:hAnsi="Consolas" w:cs="Consolas"/>
+          <w:color w:val="FF0000"/>
+          <w:sz w:val="19"/>
+          <w:szCs w:val="19"/>
+        </w:rPr>
+        <w:t>'Tercer Post'</w:t>
+      </w:r>
+      <w:r>
+        <w:rPr>
+          <w:rFonts w:ascii="Consolas" w:hAnsi="Consolas" w:cs="Consolas"/>
+          <w:color w:val="808080"/>
+          <w:sz w:val="19"/>
+          <w:szCs w:val="19"/>
+        </w:rPr>
+        <w:t>,</w:t>
+      </w:r>
+      <w:r>
+        <w:rPr>
+          <w:rFonts w:ascii="Consolas" w:hAnsi="Consolas" w:cs="Consolas"/>
+          <w:color w:val="000000"/>
+          <w:sz w:val="19"/>
+          <w:szCs w:val="19"/>
+        </w:rPr>
+        <w:t xml:space="preserve"> </w:t>
+      </w:r>
+      <w:r>
+        <w:rPr>
+          <w:rFonts w:ascii="Consolas" w:hAnsi="Consolas" w:cs="Consolas"/>
+          <w:color w:val="FF0000"/>
+          <w:sz w:val="19"/>
+          <w:szCs w:val="19"/>
+        </w:rPr>
+        <w:t>'Yo'</w:t>
+      </w:r>
+      <w:r>
+        <w:rPr>
+          <w:rFonts w:ascii="Consolas" w:hAnsi="Consolas" w:cs="Consolas"/>
+          <w:color w:val="808080"/>
+          <w:sz w:val="19"/>
+          <w:szCs w:val="19"/>
+        </w:rPr>
+        <w:t>,</w:t>
+      </w:r>
+      <w:r>
+        <w:rPr>
+          <w:rFonts w:ascii="Consolas" w:hAnsi="Consolas" w:cs="Consolas"/>
+          <w:color w:val="000000"/>
+          <w:sz w:val="19"/>
+          <w:szCs w:val="19"/>
+        </w:rPr>
+        <w:t xml:space="preserve"> </w:t>
+      </w:r>
+      <w:proofErr w:type="spellStart"/>
+      <w:r>
+        <w:rPr>
+          <w:rFonts w:ascii="Consolas" w:hAnsi="Consolas" w:cs="Consolas"/>
+          <w:color w:val="FF00FF"/>
+          <w:sz w:val="19"/>
+          <w:szCs w:val="19"/>
+        </w:rPr>
+        <w:t>getdate</w:t>
+      </w:r>
+      <w:proofErr w:type="spellEnd"/>
+      <w:r>
+        <w:rPr>
+          <w:rFonts w:ascii="Consolas" w:hAnsi="Consolas" w:cs="Consolas"/>
+          <w:color w:val="808080"/>
+          <w:sz w:val="19"/>
+          <w:szCs w:val="19"/>
+        </w:rPr>
+        <w:t>(),</w:t>
+      </w:r>
+      <w:r>
+        <w:rPr>
+          <w:rFonts w:ascii="Consolas" w:hAnsi="Consolas" w:cs="Consolas"/>
+          <w:color w:val="000000"/>
+          <w:sz w:val="19"/>
+          <w:szCs w:val="19"/>
+        </w:rPr>
+        <w:t xml:space="preserve"> </w:t>
+      </w:r>
+      <w:r>
+        <w:rPr>
+          <w:rFonts w:ascii="Consolas" w:hAnsi="Consolas" w:cs="Consolas"/>
+          <w:color w:val="FF0000"/>
+          <w:sz w:val="19"/>
+          <w:szCs w:val="19"/>
+        </w:rPr>
+        <w:t>'III'</w:t>
+      </w:r>
+      <w:r>
+        <w:rPr>
+          <w:rFonts w:ascii="Consolas" w:hAnsi="Consolas" w:cs="Consolas"/>
+          <w:color w:val="808080"/>
+          <w:sz w:val="19"/>
+          <w:szCs w:val="19"/>
+        </w:rPr>
+        <w:t>)</w:t>
+      </w:r>
+    </w:p>
+    <w:p>
       <w:r>
         <w:br w:type="page"/>
       </w:r>
@@ -482,7 +1116,7 @@
           <w:noProof/>
         </w:rPr>
         <w:drawing>
-          <wp:inline distT="0" distB="0" distL="0" distR="0" wp14:anchorId="4B3A85B9" wp14:editId="183372C0">
+          <wp:inline distT="0" distB="0" distL="0" distR="0" wp14:anchorId="2A8BBEBD" wp14:editId="4E211DBE">
             <wp:extent cx="4514850" cy="2433155"/>
             <wp:effectExtent l="0" t="0" r="0" b="5715"/>
             <wp:docPr id="7" name="Imagen 7"/>
@@ -537,7 +1171,7 @@
           <w:noProof/>
         </w:rPr>
         <w:drawing>
-          <wp:inline distT="0" distB="0" distL="0" distR="0" wp14:anchorId="002F48C0" wp14:editId="3BECB39D">
+          <wp:inline distT="0" distB="0" distL="0" distR="0" wp14:anchorId="677EEDFE" wp14:editId="0B7D1FAA">
             <wp:extent cx="4921337" cy="2076450"/>
             <wp:effectExtent l="0" t="0" r="0" b="0"/>
             <wp:docPr id="8" name="Imagen 8"/>
@@ -595,13 +1229,12 @@
       <w:r>
         <w:br/>
       </w:r>
-      <w:bookmarkStart w:id="0" w:name="_GoBack"/>
       <w:r>
         <w:rPr>
           <w:noProof/>
         </w:rPr>
         <w:drawing>
-          <wp:inline distT="0" distB="0" distL="0" distR="0" wp14:anchorId="5657DB2B" wp14:editId="06204C3D">
+          <wp:inline distT="0" distB="0" distL="0" distR="0" wp14:anchorId="5A346FEF" wp14:editId="28B6FFFD">
             <wp:extent cx="2028825" cy="1327855"/>
             <wp:effectExtent l="0" t="0" r="0" b="5715"/>
             <wp:docPr id="9" name="Imagen 9"/>
@@ -636,7 +1269,6 @@
           </wp:inline>
         </w:drawing>
       </w:r>
-      <w:bookmarkEnd w:id="0"/>
     </w:p>
     <w:p>
       <w:pPr>
@@ -666,7 +1298,7 @@
           <w:noProof/>
         </w:rPr>
         <w:drawing>
-          <wp:inline distT="0" distB="0" distL="0" distR="0" wp14:anchorId="54611EAB" wp14:editId="24B5318F">
+          <wp:inline distT="0" distB="0" distL="0" distR="0" wp14:anchorId="0F87506D" wp14:editId="55250BF6">
             <wp:extent cx="2288167" cy="1371600"/>
             <wp:effectExtent l="0" t="0" r="0" b="0"/>
             <wp:docPr id="10" name="Imagen 10"/>
@@ -734,7 +1366,7 @@
           <w:noProof/>
         </w:rPr>
         <w:drawing>
-          <wp:inline distT="0" distB="0" distL="0" distR="0" wp14:anchorId="68C1CEFD" wp14:editId="4EE7999A">
+          <wp:inline distT="0" distB="0" distL="0" distR="0" wp14:anchorId="0948B636" wp14:editId="4582E0ED">
             <wp:extent cx="2410295" cy="1571625"/>
             <wp:effectExtent l="0" t="0" r="9525" b="0"/>
             <wp:docPr id="11" name="Imagen 11"/>
@@ -982,11 +1614,103 @@
       </w:pPr>
     </w:lvl>
   </w:abstractNum>
+  <w:abstractNum w:abstractNumId="2" w15:restartNumberingAfterBreak="0">
+    <w:nsid w:val="7DFB50B6"/>
+    <w:multiLevelType w:val="hybridMultilevel"/>
+    <w:tmpl w:val="AC62AD0C"/>
+    <w:lvl w:ilvl="0" w:tplc="080A000F">
+      <w:start w:val="1"/>
+      <w:numFmt w:val="decimal"/>
+      <w:lvlText w:val="%1."/>
+      <w:lvlJc w:val="left"/>
+      <w:pPr>
+        <w:ind w:left="720" w:hanging="360"/>
+      </w:pPr>
+      <w:rPr>
+        <w:rFonts w:hint="default"/>
+      </w:rPr>
+    </w:lvl>
+    <w:lvl w:ilvl="1" w:tplc="080A0019" w:tentative="1">
+      <w:start w:val="1"/>
+      <w:numFmt w:val="lowerLetter"/>
+      <w:lvlText w:val="%2."/>
+      <w:lvlJc w:val="left"/>
+      <w:pPr>
+        <w:ind w:left="1440" w:hanging="360"/>
+      </w:pPr>
+    </w:lvl>
+    <w:lvl w:ilvl="2" w:tplc="080A001B" w:tentative="1">
+      <w:start w:val="1"/>
+      <w:numFmt w:val="lowerRoman"/>
+      <w:lvlText w:val="%3."/>
+      <w:lvlJc w:val="right"/>
+      <w:pPr>
+        <w:ind w:left="2160" w:hanging="180"/>
+      </w:pPr>
+    </w:lvl>
+    <w:lvl w:ilvl="3" w:tplc="080A000F" w:tentative="1">
+      <w:start w:val="1"/>
+      <w:numFmt w:val="decimal"/>
+      <w:lvlText w:val="%4."/>
+      <w:lvlJc w:val="left"/>
+      <w:pPr>
+        <w:ind w:left="2880" w:hanging="360"/>
+      </w:pPr>
+    </w:lvl>
+    <w:lvl w:ilvl="4" w:tplc="080A0019" w:tentative="1">
+      <w:start w:val="1"/>
+      <w:numFmt w:val="lowerLetter"/>
+      <w:lvlText w:val="%5."/>
+      <w:lvlJc w:val="left"/>
+      <w:pPr>
+        <w:ind w:left="3600" w:hanging="360"/>
+      </w:pPr>
+    </w:lvl>
+    <w:lvl w:ilvl="5" w:tplc="080A001B" w:tentative="1">
+      <w:start w:val="1"/>
+      <w:numFmt w:val="lowerRoman"/>
+      <w:lvlText w:val="%6."/>
+      <w:lvlJc w:val="right"/>
+      <w:pPr>
+        <w:ind w:left="4320" w:hanging="180"/>
+      </w:pPr>
+    </w:lvl>
+    <w:lvl w:ilvl="6" w:tplc="080A000F" w:tentative="1">
+      <w:start w:val="1"/>
+      <w:numFmt w:val="decimal"/>
+      <w:lvlText w:val="%7."/>
+      <w:lvlJc w:val="left"/>
+      <w:pPr>
+        <w:ind w:left="5040" w:hanging="360"/>
+      </w:pPr>
+    </w:lvl>
+    <w:lvl w:ilvl="7" w:tplc="080A0019" w:tentative="1">
+      <w:start w:val="1"/>
+      <w:numFmt w:val="lowerLetter"/>
+      <w:lvlText w:val="%8."/>
+      <w:lvlJc w:val="left"/>
+      <w:pPr>
+        <w:ind w:left="5760" w:hanging="360"/>
+      </w:pPr>
+    </w:lvl>
+    <w:lvl w:ilvl="8" w:tplc="080A001B" w:tentative="1">
+      <w:start w:val="1"/>
+      <w:numFmt w:val="lowerRoman"/>
+      <w:lvlText w:val="%9."/>
+      <w:lvlJc w:val="right"/>
+      <w:pPr>
+        <w:ind w:left="6480" w:hanging="180"/>
+      </w:pPr>
+    </w:lvl>
+  </w:abstractNum>
   <w:num w:numId="1">
     <w:abstractNumId w:val="1"/>
   </w:num>
   <w:num w:numId="2">
     <w:abstractNumId w:val="0"/>
+  </w:num>
+  <w:num w:numId="3">
+    <w:abstractNumId w:val="2"/>
   </w:num>
 </w:numbering>
 </file>
@@ -1800,7 +2524,7 @@
 </file>
 
 <file path=customXml/itemProps1.xml><?xml version="1.0" encoding="utf-8"?>
-<ds:datastoreItem xmlns:ds="http://schemas.openxmlformats.org/officeDocument/2006/customXml" ds:itemID="{E1C7502A-9D76-44B5-96C6-23D1673DB04B}">
+<ds:datastoreItem xmlns:ds="http://schemas.openxmlformats.org/officeDocument/2006/customXml" ds:itemID="{2C4FCBBE-7085-4FC0-B893-4635D6869533}">
   <ds:schemaRefs>
     <ds:schemaRef ds:uri="http://schemas.openxmlformats.org/officeDocument/2006/bibliography"/>
   </ds:schemaRefs>

</xml_diff>